<commit_message>
Dissetation and submition folder
</commit_message>
<xml_diff>
--- a/Documents/References.docx
+++ b/Documents/References.docx
@@ -167,7 +167,9 @@
               <w:tab w:val="right" w:leader="dot" w:pos="9016"/>
             </w:tabs>
             <w:rPr>
+              <w:rFonts w:eastAsiaTheme="minorEastAsia"/>
               <w:noProof/>
+              <w:lang w:eastAsia="en-GB"/>
             </w:rPr>
           </w:pPr>
           <w:r>
@@ -179,7 +181,7 @@
           <w:r>
             <w:fldChar w:fldCharType="separate"/>
           </w:r>
-          <w:hyperlink w:anchor="_Toc72937494" w:history="1">
+          <w:hyperlink w:anchor="_Toc73358115" w:history="1">
             <w:r>
               <w:rPr>
                 <w:rStyle w:val="Hyperlink"/>
@@ -206,7 +208,7 @@
                 <w:noProof/>
                 <w:webHidden/>
               </w:rPr>
-              <w:instrText xml:space="preserve"> PAGEREF _Toc72937494 \h </w:instrText>
+              <w:instrText xml:space="preserve"> PAGEREF _Toc73358115 \h </w:instrText>
             </w:r>
             <w:r>
               <w:rPr>
@@ -226,7 +228,7 @@
                 <w:noProof/>
                 <w:webHidden/>
               </w:rPr>
-              <w:t>2</w:t>
+              <w:t>3</w:t>
             </w:r>
             <w:r>
               <w:rPr>
@@ -244,16 +246,18 @@
               <w:tab w:val="right" w:leader="dot" w:pos="9016"/>
             </w:tabs>
             <w:rPr>
+              <w:rFonts w:eastAsiaTheme="minorEastAsia"/>
               <w:noProof/>
+              <w:lang w:eastAsia="en-GB"/>
             </w:rPr>
           </w:pPr>
-          <w:hyperlink w:anchor="_Toc72937495" w:history="1">
+          <w:hyperlink w:anchor="_Toc73358116" w:history="1">
             <w:r>
               <w:rPr>
                 <w:rStyle w:val="Hyperlink"/>
                 <w:noProof/>
               </w:rPr>
-              <w:t>Navigation Bar</w:t>
+              <w:t>Navigation Bar and template</w:t>
             </w:r>
             <w:r>
               <w:rPr>
@@ -274,7 +278,7 @@
                 <w:noProof/>
                 <w:webHidden/>
               </w:rPr>
-              <w:instrText xml:space="preserve"> PAGEREF _Toc72937495 \h </w:instrText>
+              <w:instrText xml:space="preserve"> PAGEREF _Toc73358116 \h </w:instrText>
             </w:r>
             <w:r>
               <w:rPr>
@@ -294,7 +298,77 @@
                 <w:noProof/>
                 <w:webHidden/>
               </w:rPr>
-              <w:t>2</w:t>
+              <w:t>3</w:t>
+            </w:r>
+            <w:r>
+              <w:rPr>
+                <w:noProof/>
+                <w:webHidden/>
+              </w:rPr>
+              <w:fldChar w:fldCharType="end"/>
+            </w:r>
+          </w:hyperlink>
+        </w:p>
+        <w:p>
+          <w:pPr>
+            <w:pStyle w:val="TOC2"/>
+            <w:tabs>
+              <w:tab w:val="right" w:leader="dot" w:pos="9016"/>
+            </w:tabs>
+            <w:rPr>
+              <w:rFonts w:eastAsiaTheme="minorEastAsia"/>
+              <w:noProof/>
+              <w:lang w:eastAsia="en-GB"/>
+            </w:rPr>
+          </w:pPr>
+          <w:hyperlink w:anchor="_Toc73358117" w:history="1">
+            <w:r>
+              <w:rPr>
+                <w:rStyle w:val="Hyperlink"/>
+                <w:noProof/>
+              </w:rPr>
+              <w:t>Online users – Units sold</w:t>
+            </w:r>
+            <w:r>
+              <w:rPr>
+                <w:noProof/>
+                <w:webHidden/>
+              </w:rPr>
+              <w:tab/>
+            </w:r>
+            <w:r>
+              <w:rPr>
+                <w:noProof/>
+                <w:webHidden/>
+              </w:rPr>
+              <w:fldChar w:fldCharType="begin"/>
+            </w:r>
+            <w:r>
+              <w:rPr>
+                <w:noProof/>
+                <w:webHidden/>
+              </w:rPr>
+              <w:instrText xml:space="preserve"> PAGEREF _Toc73358117 \h </w:instrText>
+            </w:r>
+            <w:r>
+              <w:rPr>
+                <w:noProof/>
+                <w:webHidden/>
+              </w:rPr>
+            </w:r>
+            <w:r>
+              <w:rPr>
+                <w:noProof/>
+                <w:webHidden/>
+              </w:rPr>
+              <w:fldChar w:fldCharType="separate"/>
+            </w:r>
+            <w:r>
+              <w:rPr>
+                <w:noProof/>
+                <w:webHidden/>
+              </w:rPr>
+              <w:t>3</w:t>
             </w:r>
             <w:r>
               <w:rPr>
@@ -334,7 +408,7 @@
       <w:pPr>
         <w:pStyle w:val="Heading1"/>
       </w:pPr>
-      <w:bookmarkStart w:id="0" w:name="_Toc72937494"/>
+      <w:bookmarkStart w:id="0" w:name="_Toc73358115"/>
       <w:r>
         <w:lastRenderedPageBreak/>
         <w:t>References</w:t>
@@ -345,14 +419,14 @@
       <w:pPr>
         <w:pStyle w:val="Heading2"/>
       </w:pPr>
-      <w:bookmarkStart w:id="1" w:name="_Toc72937495"/>
+      <w:bookmarkStart w:id="1" w:name="_Toc73358116"/>
       <w:r>
         <w:t>Navigation Bar</w:t>
       </w:r>
+      <w:r>
+        <w:t xml:space="preserve"> and template</w:t>
+      </w:r>
       <w:bookmarkEnd w:id="1"/>
-      <w:r>
-        <w:t xml:space="preserve"> and template</w:t>
-      </w:r>
     </w:p>
     <w:p>
       <w:r>
@@ -397,9 +471,11 @@
       <w:pPr>
         <w:pStyle w:val="Heading2"/>
       </w:pPr>
+      <w:bookmarkStart w:id="2" w:name="_Toc73358117"/>
       <w:r>
         <w:t>Online users – Units sold</w:t>
       </w:r>
+      <w:bookmarkEnd w:id="2"/>
     </w:p>
     <w:p>
       <w:r>
@@ -427,10 +503,7 @@
         <w:t xml:space="preserve"> in the world 2021</w:t>
       </w:r>
       <w:r>
-        <w:t xml:space="preserve">” </w:t>
-      </w:r>
-      <w:r>
-        <w:t xml:space="preserve">[Online] Available at: </w:t>
+        <w:t xml:space="preserve">” [Online] Available at: </w:t>
       </w:r>
       <w:r>
         <w:t xml:space="preserve">online user density data - </w:t>
@@ -444,31 +517,24 @@
         </w:r>
       </w:hyperlink>
       <w:r>
+        <w:t xml:space="preserve"> (Accessed on 5</w:t>
+      </w:r>
+      <w:r>
+        <w:rPr>
+          <w:vertAlign w:val="superscript"/>
+        </w:rPr>
+        <w:t>th</w:t>
+      </w:r>
+      <w:r>
         <w:t xml:space="preserve"> </w:t>
       </w:r>
-      <w:r>
-        <w:t>(Accessed on 5</w:t>
-      </w:r>
-      <w:r>
-        <w:rPr>
-          <w:vertAlign w:val="superscript"/>
-        </w:rPr>
-        <w:t>th</w:t>
-      </w:r>
-      <w:r>
-        <w:t xml:space="preserve"> </w:t>
-      </w:r>
+      <w:proofErr w:type="spellStart"/>
       <w:r>
         <w:t>Febuary</w:t>
       </w:r>
-      <w:r>
-        <w:t xml:space="preserve"> 202</w:t>
-      </w:r>
-      <w:r>
-        <w:t>1</w:t>
-      </w:r>
-      <w:r>
-        <w:t>)</w:t>
+      <w:proofErr w:type="spellEnd"/>
+      <w:r>
+        <w:t xml:space="preserve"> 2021)</w:t>
       </w:r>
     </w:p>
     <w:sectPr>

</xml_diff>